<commit_message>
Refactoring links ad images tags processing
</commit_message>
<xml_diff>
--- a/src/test/resources/net/sl/ImageTagProcessorTest-template.docx
+++ b/src/test/resources/net/sl/ImageTagProcessorTest-template.docx
@@ -15,77 +15,13 @@
       <w:r>
         <w:t>{{</w:t>
       </w:r>
-      <w:proofErr w:type="spellStart"/>
       <w:r>
         <w:t>image</w:t>
       </w:r>
-      <w:proofErr w:type="gramStart"/>
       <w:r>
         <w:t>:</w:t>
       </w:r>
       <w:r>
-        <w:t>title</w:t>
-      </w:r>
-      <w:proofErr w:type="spellEnd"/>
-      <w:proofErr w:type="gramEnd"/>
-      <w:r>
-        <w:t>=</w:t>
-      </w:r>
-      <w:r>
-        <w:t>title</w:t>
-      </w:r>
-      <w:r>
-        <w:t xml:space="preserve"> </w:t>
-      </w:r>
-      <w:r>
-        <w:t>source</w:t>
-      </w:r>
-      <w:r>
-        <w:t>=</w:t>
-      </w:r>
-      <w:proofErr w:type="spellStart"/>
-      <w:r>
-        <w:t>sourceStream</w:t>
-      </w:r>
-      <w:proofErr w:type="spellEnd"/>
-      <w:r>
-        <w:t xml:space="preserve"> </w:t>
-      </w:r>
-      <w:proofErr w:type="spellStart"/>
-      <w:r>
-        <w:t>imageFormat</w:t>
-      </w:r>
-      <w:proofErr w:type="spellEnd"/>
-      <w:r>
-        <w:t>=</w:t>
-      </w:r>
-      <w:proofErr w:type="spellStart"/>
-      <w:r>
-        <w:t>contentType</w:t>
-      </w:r>
-      <w:proofErr w:type="spellEnd"/>
-      <w:r>
-        <w:t xml:space="preserve"> </w:t>
-      </w:r>
-      <w:r>
-        <w:t>width=</w:t>
-      </w:r>
-      <w:r>
-        <w:t>wid</w:t>
-      </w:r>
-      <w:r>
-        <w:t>th</w:t>
-      </w:r>
-      <w:r>
-        <w:t xml:space="preserve"> height=</w:t>
-      </w:r>
-      <w:r>
-        <w:t>height</w:t>
-      </w:r>
-      <w:r>
-        <w:t xml:space="preserve"> </w:t>
-      </w:r>
-      <w:r>
         <w:t>/</w:t>
       </w:r>
       <w:r>
@@ -95,220 +31,11 @@
         <w:t xml:space="preserve"> test</w:t>
       </w:r>
       <w:r>
-        <w:t xml:space="preserve">. </w:t>
-      </w:r>
-    </w:p>
-    <w:p>
-      <w:r>
-        <w:t xml:space="preserve">To fill the </w:t>
-      </w:r>
-      <w:r>
-        <w:t>image</w:t>
-      </w:r>
-      <w:r>
-        <w:t xml:space="preserve"> tag above a POJO expected with</w:t>
-      </w:r>
-      <w:r>
-        <w:t xml:space="preserve"> following</w:t>
-      </w:r>
-      <w:r>
-        <w:t xml:space="preserve"> methods</w:t>
-      </w:r>
-      <w:r>
-        <w:t>:</w:t>
-      </w:r>
-    </w:p>
-    <w:p>
-      <w:r>
-        <w:t xml:space="preserve"> </w:t>
-      </w:r>
-      <w:proofErr w:type="spellStart"/>
-      <w:proofErr w:type="gramStart"/>
-      <w:r>
-        <w:rPr>
-          <w:b/>
-        </w:rPr>
-        <w:t>get</w:t>
-      </w:r>
-      <w:r>
-        <w:rPr>
-          <w:b/>
-        </w:rPr>
-        <w:t>Title</w:t>
-      </w:r>
-      <w:proofErr w:type="spellEnd"/>
-      <w:r>
-        <w:rPr>
-          <w:b/>
-        </w:rPr>
-        <w:t>(</w:t>
-      </w:r>
-      <w:proofErr w:type="gramEnd"/>
-      <w:r>
-        <w:rPr>
-          <w:b/>
-        </w:rPr>
-        <w:t>)</w:t>
-      </w:r>
-      <w:r>
-        <w:t xml:space="preserve"> to return the </w:t>
-      </w:r>
-      <w:r>
-        <w:t>image</w:t>
-      </w:r>
-      <w:r>
-        <w:t xml:space="preserve"> </w:t>
-      </w:r>
-      <w:r>
-        <w:t>title</w:t>
-      </w:r>
-    </w:p>
-    <w:p>
-      <w:proofErr w:type="spellStart"/>
-      <w:proofErr w:type="gramStart"/>
-      <w:r>
-        <w:rPr>
-          <w:b/>
-        </w:rPr>
-        <w:t>get</w:t>
-      </w:r>
-      <w:r>
-        <w:rPr>
-          <w:b/>
-        </w:rPr>
-        <w:t>SourceStream</w:t>
-      </w:r>
-      <w:proofErr w:type="spellEnd"/>
-      <w:r>
-        <w:rPr>
-          <w:b/>
-        </w:rPr>
-        <w:t>(</w:t>
-      </w:r>
-      <w:proofErr w:type="gramEnd"/>
-      <w:r>
-        <w:rPr>
-          <w:b/>
-        </w:rPr>
-        <w:t>)</w:t>
-      </w:r>
-      <w:r>
-        <w:t xml:space="preserve"> to return the </w:t>
-      </w:r>
-      <w:r>
-        <w:t xml:space="preserve">image </w:t>
-      </w:r>
-      <w:proofErr w:type="spellStart"/>
-      <w:r>
-        <w:t>InputStream</w:t>
-      </w:r>
-      <w:proofErr w:type="spellEnd"/>
-      <w:r>
         <w:t>.</w:t>
-      </w:r>
-    </w:p>
-    <w:p>
-      <w:proofErr w:type="spellStart"/>
-      <w:proofErr w:type="gramStart"/>
-      <w:r>
-        <w:rPr>
-          <w:b/>
-        </w:rPr>
-        <w:t>getContentType</w:t>
-      </w:r>
-      <w:proofErr w:type="spellEnd"/>
-      <w:r>
-        <w:rPr>
-          <w:b/>
-        </w:rPr>
-        <w:t>(</w:t>
-      </w:r>
-      <w:proofErr w:type="gramEnd"/>
-      <w:r>
-        <w:rPr>
-          <w:b/>
-        </w:rPr>
-        <w:t>)</w:t>
-      </w:r>
-      <w:r>
-        <w:t xml:space="preserve"> to return </w:t>
-      </w:r>
-      <w:r>
-        <w:t>e.g.</w:t>
       </w:r>
       <w:bookmarkStart w:id="0" w:name="_GoBack"/>
       <w:bookmarkEnd w:id="0"/>
-      <w:r>
-        <w:t xml:space="preserve"> </w:t>
-      </w:r>
-      <w:r>
-        <w:t>jpeg</w:t>
-      </w:r>
     </w:p>
-    <w:p>
-      <w:proofErr w:type="spellStart"/>
-      <w:proofErr w:type="gramStart"/>
-      <w:r>
-        <w:rPr>
-          <w:b/>
-        </w:rPr>
-        <w:t>getWidth</w:t>
-      </w:r>
-      <w:proofErr w:type="spellEnd"/>
-      <w:r>
-        <w:rPr>
-          <w:b/>
-        </w:rPr>
-        <w:t>(</w:t>
-      </w:r>
-      <w:proofErr w:type="gramEnd"/>
-      <w:r>
-        <w:rPr>
-          <w:b/>
-        </w:rPr>
-        <w:t>)</w:t>
-      </w:r>
-      <w:r>
-        <w:t xml:space="preserve"> to return the image width</w:t>
-      </w:r>
-    </w:p>
-    <w:p>
-      <w:proofErr w:type="spellStart"/>
-      <w:proofErr w:type="gramStart"/>
-      <w:r>
-        <w:rPr>
-          <w:b/>
-        </w:rPr>
-        <w:t>get</w:t>
-      </w:r>
-      <w:r>
-        <w:rPr>
-          <w:b/>
-        </w:rPr>
-        <w:t>Height</w:t>
-      </w:r>
-      <w:proofErr w:type="spellEnd"/>
-      <w:r>
-        <w:rPr>
-          <w:b/>
-        </w:rPr>
-        <w:t>(</w:t>
-      </w:r>
-      <w:proofErr w:type="gramEnd"/>
-      <w:r>
-        <w:rPr>
-          <w:b/>
-        </w:rPr>
-        <w:t>)</w:t>
-      </w:r>
-      <w:r>
-        <w:t xml:space="preserve"> to return the image </w:t>
-      </w:r>
-      <w:r>
-        <w:t>height</w:t>
-      </w:r>
-    </w:p>
-    <w:p/>
     <w:sectPr>
       <w:pgSz w:w="12240" w:h="15840"/>
       <w:pgMar w:top="1440" w:right="1440" w:bottom="1440" w:left="1440" w:header="720" w:footer="720" w:gutter="0"/>

</xml_diff>